<commit_message>
worked on checklist - set medium button on default at add task
</commit_message>
<xml_diff>
--- a/Join Checkliste.docx
+++ b/Join Checkliste.docx
@@ -13981,140 +13981,80 @@
           <w:numId w:val="19"/>
         </w:numPr>
         <w:spacing w:before="200" w:after="0"/>
-        <w:rPr>
-          <w:highlight w:val="yellow"/>
-        </w:rPr>
-      </w:pPr>
-      <w:r>
-        <w:rPr>
-          <w:highlight w:val="yellow"/>
-        </w:rPr>
+      </w:pPr>
+      <w:r>
         <w:t xml:space="preserve">Es </w:t>
       </w:r>
       <w:proofErr w:type="spellStart"/>
       <w:r>
-        <w:rPr>
-          <w:highlight w:val="yellow"/>
-        </w:rPr>
         <w:t>gibt</w:t>
       </w:r>
       <w:proofErr w:type="spellEnd"/>
       <w:r>
-        <w:rPr>
-          <w:highlight w:val="yellow"/>
-        </w:rPr>
-        <w:t xml:space="preserve"> </w:t>
-      </w:r>
-      <w:proofErr w:type="spellStart"/>
-      <w:r>
-        <w:rPr>
-          <w:highlight w:val="yellow"/>
-        </w:rPr>
+        <w:t xml:space="preserve"> </w:t>
+      </w:r>
+      <w:proofErr w:type="spellStart"/>
+      <w:r>
         <w:t>ein</w:t>
       </w:r>
       <w:proofErr w:type="spellEnd"/>
       <w:r>
-        <w:rPr>
-          <w:highlight w:val="yellow"/>
-        </w:rPr>
         <w:t xml:space="preserve"> "</w:t>
       </w:r>
       <w:proofErr w:type="spellStart"/>
       <w:r>
-        <w:rPr>
-          <w:highlight w:val="yellow"/>
-        </w:rPr>
         <w:t>Add</w:t>
       </w:r>
       <w:proofErr w:type="spellEnd"/>
       <w:r>
-        <w:rPr>
-          <w:highlight w:val="yellow"/>
-        </w:rPr>
-        <w:t xml:space="preserve"> </w:t>
-      </w:r>
-      <w:proofErr w:type="spellStart"/>
-      <w:r>
-        <w:rPr>
-          <w:highlight w:val="yellow"/>
-        </w:rPr>
+        <w:t xml:space="preserve"> </w:t>
+      </w:r>
+      <w:proofErr w:type="spellStart"/>
+      <w:r>
         <w:t>Task</w:t>
       </w:r>
       <w:proofErr w:type="spellEnd"/>
       <w:r>
-        <w:rPr>
-          <w:highlight w:val="yellow"/>
-        </w:rPr>
         <w:t>"-</w:t>
       </w:r>
       <w:proofErr w:type="spellStart"/>
       <w:r>
-        <w:rPr>
-          <w:highlight w:val="yellow"/>
-        </w:rPr>
         <w:t>Option</w:t>
       </w:r>
       <w:proofErr w:type="spellEnd"/>
       <w:r>
-        <w:rPr>
-          <w:highlight w:val="yellow"/>
-        </w:rPr>
-        <w:t xml:space="preserve"> </w:t>
-      </w:r>
-      <w:proofErr w:type="spellStart"/>
-      <w:r>
-        <w:rPr>
-          <w:highlight w:val="yellow"/>
-        </w:rPr>
+        <w:t xml:space="preserve"> </w:t>
+      </w:r>
+      <w:proofErr w:type="spellStart"/>
+      <w:r>
         <w:t>im</w:t>
       </w:r>
       <w:proofErr w:type="spellEnd"/>
       <w:r>
-        <w:rPr>
-          <w:highlight w:val="yellow"/>
-        </w:rPr>
-        <w:t xml:space="preserve"> </w:t>
-      </w:r>
-      <w:proofErr w:type="spellStart"/>
-      <w:r>
-        <w:rPr>
-          <w:highlight w:val="yellow"/>
-        </w:rPr>
+        <w:t xml:space="preserve"> </w:t>
+      </w:r>
+      <w:proofErr w:type="spellStart"/>
+      <w:r>
         <w:t>Hauptmenü</w:t>
       </w:r>
       <w:proofErr w:type="spellEnd"/>
       <w:r>
-        <w:rPr>
-          <w:highlight w:val="yellow"/>
-        </w:rPr>
-        <w:t xml:space="preserve"> </w:t>
-      </w:r>
-      <w:proofErr w:type="spellStart"/>
-      <w:r>
-        <w:rPr>
-          <w:highlight w:val="yellow"/>
-        </w:rPr>
+        <w:t xml:space="preserve"> </w:t>
+      </w:r>
+      <w:proofErr w:type="spellStart"/>
+      <w:r>
         <w:t>der</w:t>
       </w:r>
       <w:proofErr w:type="spellEnd"/>
       <w:r>
-        <w:rPr>
-          <w:highlight w:val="yellow"/>
-        </w:rPr>
-        <w:t xml:space="preserve"> </w:t>
-      </w:r>
-      <w:proofErr w:type="spellStart"/>
-      <w:r>
-        <w:rPr>
-          <w:highlight w:val="yellow"/>
-        </w:rPr>
+        <w:t xml:space="preserve"> </w:t>
+      </w:r>
+      <w:proofErr w:type="spellStart"/>
+      <w:r>
         <w:t>Anwendung</w:t>
       </w:r>
       <w:proofErr w:type="spellEnd"/>
       <w:r>
-        <w:rPr>
-          <w:highlight w:val="yellow"/>
-        </w:rPr>
         <w:t>.</w:t>
       </w:r>
     </w:p>
@@ -14529,232 +14469,133 @@
           <w:numId w:val="19"/>
         </w:numPr>
         <w:spacing w:after="0"/>
-        <w:rPr>
-          <w:highlight w:val="yellow"/>
-        </w:rPr>
-      </w:pPr>
-      <w:proofErr w:type="spellStart"/>
-      <w:r>
-        <w:rPr>
-          <w:highlight w:val="yellow"/>
-        </w:rPr>
+      </w:pPr>
+      <w:proofErr w:type="spellStart"/>
+      <w:r>
         <w:t>Neben</w:t>
       </w:r>
       <w:proofErr w:type="spellEnd"/>
       <w:r>
-        <w:rPr>
-          <w:highlight w:val="yellow"/>
-        </w:rPr>
-        <w:t xml:space="preserve"> </w:t>
-      </w:r>
-      <w:proofErr w:type="spellStart"/>
-      <w:r>
-        <w:rPr>
-          <w:highlight w:val="yellow"/>
-        </w:rPr>
+        <w:t xml:space="preserve"> </w:t>
+      </w:r>
+      <w:proofErr w:type="spellStart"/>
+      <w:r>
         <w:t>der</w:t>
       </w:r>
       <w:proofErr w:type="spellEnd"/>
       <w:r>
-        <w:rPr>
-          <w:highlight w:val="yellow"/>
-        </w:rPr>
-        <w:t xml:space="preserve"> </w:t>
-      </w:r>
-      <w:proofErr w:type="spellStart"/>
-      <w:r>
-        <w:rPr>
-          <w:highlight w:val="yellow"/>
-        </w:rPr>
+        <w:t xml:space="preserve"> </w:t>
+      </w:r>
+      <w:proofErr w:type="spellStart"/>
+      <w:r>
         <w:t>Suchleiste</w:t>
       </w:r>
       <w:proofErr w:type="spellEnd"/>
       <w:r>
-        <w:rPr>
-          <w:highlight w:val="yellow"/>
-        </w:rPr>
-        <w:t xml:space="preserve"> </w:t>
-      </w:r>
-      <w:proofErr w:type="spellStart"/>
-      <w:r>
-        <w:rPr>
-          <w:highlight w:val="yellow"/>
-        </w:rPr>
+        <w:t xml:space="preserve"> </w:t>
+      </w:r>
+      <w:proofErr w:type="spellStart"/>
+      <w:r>
         <w:t>befindet</w:t>
       </w:r>
       <w:proofErr w:type="spellEnd"/>
       <w:r>
-        <w:rPr>
-          <w:highlight w:val="yellow"/>
-        </w:rPr>
-        <w:t xml:space="preserve"> </w:t>
-      </w:r>
-      <w:proofErr w:type="spellStart"/>
-      <w:r>
-        <w:rPr>
-          <w:highlight w:val="yellow"/>
-        </w:rPr>
+        <w:t xml:space="preserve"> </w:t>
+      </w:r>
+      <w:proofErr w:type="spellStart"/>
+      <w:r>
         <w:t>sich</w:t>
       </w:r>
       <w:proofErr w:type="spellEnd"/>
       <w:r>
-        <w:rPr>
-          <w:highlight w:val="yellow"/>
-        </w:rPr>
-        <w:t xml:space="preserve"> </w:t>
-      </w:r>
-      <w:proofErr w:type="spellStart"/>
-      <w:r>
-        <w:rPr>
-          <w:highlight w:val="yellow"/>
-        </w:rPr>
+        <w:t xml:space="preserve"> </w:t>
+      </w:r>
+      <w:proofErr w:type="spellStart"/>
+      <w:r>
         <w:t>ein</w:t>
       </w:r>
       <w:proofErr w:type="spellEnd"/>
       <w:r>
-        <w:rPr>
-          <w:highlight w:val="yellow"/>
-        </w:rPr>
-        <w:t xml:space="preserve"> </w:t>
-      </w:r>
-      <w:proofErr w:type="spellStart"/>
-      <w:r>
-        <w:rPr>
-          <w:highlight w:val="yellow"/>
-        </w:rPr>
+        <w:t xml:space="preserve"> </w:t>
+      </w:r>
+      <w:proofErr w:type="spellStart"/>
+      <w:r>
         <w:t>weiteres</w:t>
       </w:r>
       <w:proofErr w:type="spellEnd"/>
       <w:r>
-        <w:rPr>
-          <w:highlight w:val="yellow"/>
-        </w:rPr>
         <w:t xml:space="preserve"> "</w:t>
       </w:r>
       <w:proofErr w:type="spellStart"/>
       <w:r>
-        <w:rPr>
-          <w:highlight w:val="yellow"/>
-        </w:rPr>
         <w:t>Add</w:t>
       </w:r>
       <w:proofErr w:type="spellEnd"/>
       <w:r>
-        <w:rPr>
-          <w:highlight w:val="yellow"/>
-        </w:rPr>
-        <w:t xml:space="preserve"> </w:t>
-      </w:r>
-      <w:proofErr w:type="spellStart"/>
-      <w:r>
-        <w:rPr>
-          <w:highlight w:val="yellow"/>
-        </w:rPr>
+        <w:t xml:space="preserve"> </w:t>
+      </w:r>
+      <w:proofErr w:type="spellStart"/>
+      <w:r>
         <w:t>Task</w:t>
       </w:r>
       <w:proofErr w:type="spellEnd"/>
       <w:r>
-        <w:rPr>
-          <w:highlight w:val="yellow"/>
-        </w:rPr>
         <w:t xml:space="preserve">"-Symbol, </w:t>
       </w:r>
       <w:proofErr w:type="spellStart"/>
       <w:r>
-        <w:rPr>
-          <w:highlight w:val="yellow"/>
-        </w:rPr>
         <w:t>über</w:t>
       </w:r>
       <w:proofErr w:type="spellEnd"/>
       <w:r>
-        <w:rPr>
-          <w:highlight w:val="yellow"/>
-        </w:rPr>
         <w:t xml:space="preserve"> das </w:t>
       </w:r>
       <w:proofErr w:type="spellStart"/>
       <w:r>
-        <w:rPr>
-          <w:highlight w:val="yellow"/>
-        </w:rPr>
         <w:t>ein</w:t>
       </w:r>
       <w:proofErr w:type="spellEnd"/>
       <w:r>
-        <w:rPr>
-          <w:highlight w:val="yellow"/>
-        </w:rPr>
-        <w:t xml:space="preserve"> </w:t>
-      </w:r>
-      <w:proofErr w:type="spellStart"/>
-      <w:r>
-        <w:rPr>
-          <w:highlight w:val="yellow"/>
-        </w:rPr>
+        <w:t xml:space="preserve"> </w:t>
+      </w:r>
+      <w:proofErr w:type="spellStart"/>
+      <w:r>
         <w:t>neues</w:t>
       </w:r>
       <w:proofErr w:type="spellEnd"/>
       <w:r>
-        <w:rPr>
-          <w:highlight w:val="yellow"/>
-        </w:rPr>
-        <w:t xml:space="preserve"> </w:t>
-      </w:r>
-      <w:proofErr w:type="spellStart"/>
-      <w:r>
-        <w:rPr>
-          <w:highlight w:val="yellow"/>
-        </w:rPr>
+        <w:t xml:space="preserve"> </w:t>
+      </w:r>
+      <w:proofErr w:type="spellStart"/>
+      <w:r>
         <w:t>Task</w:t>
       </w:r>
       <w:proofErr w:type="spellEnd"/>
       <w:r>
-        <w:rPr>
-          <w:highlight w:val="yellow"/>
-        </w:rPr>
         <w:t xml:space="preserve">-Formular </w:t>
       </w:r>
       <w:proofErr w:type="spellStart"/>
       <w:r>
-        <w:rPr>
-          <w:highlight w:val="yellow"/>
-        </w:rPr>
         <w:t>aufgerufen</w:t>
       </w:r>
       <w:proofErr w:type="spellEnd"/>
       <w:r>
-        <w:rPr>
-          <w:highlight w:val="yellow"/>
-        </w:rPr>
-        <w:t xml:space="preserve"> </w:t>
-      </w:r>
-      <w:proofErr w:type="spellStart"/>
-      <w:r>
-        <w:rPr>
-          <w:highlight w:val="yellow"/>
-        </w:rPr>
+        <w:t xml:space="preserve"> </w:t>
+      </w:r>
+      <w:proofErr w:type="spellStart"/>
+      <w:r>
         <w:t>werden</w:t>
       </w:r>
       <w:proofErr w:type="spellEnd"/>
       <w:r>
-        <w:rPr>
-          <w:highlight w:val="yellow"/>
-        </w:rPr>
-        <w:t xml:space="preserve"> </w:t>
-      </w:r>
-      <w:proofErr w:type="spellStart"/>
-      <w:r>
-        <w:rPr>
-          <w:highlight w:val="yellow"/>
-        </w:rPr>
+        <w:t xml:space="preserve"> </w:t>
+      </w:r>
+      <w:proofErr w:type="spellStart"/>
+      <w:r>
         <w:t>kann</w:t>
       </w:r>
       <w:proofErr w:type="spellEnd"/>
       <w:r>
-        <w:rPr>
-          <w:highlight w:val="yellow"/>
-        </w:rPr>
         <w:t>.</w:t>
       </w:r>
     </w:p>
@@ -15706,252 +15547,144 @@
           <w:ilvl w:val="0"/>
           <w:numId w:val="19"/>
         </w:numPr>
-        <w:rPr>
-          <w:highlight w:val="yellow"/>
-        </w:rPr>
-      </w:pPr>
-      <w:r>
-        <w:rPr>
-          <w:highlight w:val="yellow"/>
-        </w:rPr>
+      </w:pPr>
+      <w:r>
         <w:t xml:space="preserve">Es </w:t>
       </w:r>
       <w:proofErr w:type="spellStart"/>
       <w:r>
-        <w:rPr>
-          <w:highlight w:val="yellow"/>
-        </w:rPr>
         <w:t>muss</w:t>
       </w:r>
       <w:proofErr w:type="spellEnd"/>
       <w:r>
-        <w:rPr>
-          <w:highlight w:val="yellow"/>
-        </w:rPr>
-        <w:t xml:space="preserve"> </w:t>
-      </w:r>
-      <w:proofErr w:type="spellStart"/>
-      <w:r>
-        <w:rPr>
-          <w:highlight w:val="yellow"/>
-        </w:rPr>
+        <w:t xml:space="preserve"> </w:t>
+      </w:r>
+      <w:proofErr w:type="spellStart"/>
+      <w:r>
         <w:t>mindestens</w:t>
       </w:r>
       <w:proofErr w:type="spellEnd"/>
       <w:r>
-        <w:rPr>
-          <w:highlight w:val="yellow"/>
-        </w:rPr>
-        <w:t xml:space="preserve"> </w:t>
-      </w:r>
-      <w:proofErr w:type="spellStart"/>
-      <w:r>
-        <w:rPr>
-          <w:highlight w:val="yellow"/>
-        </w:rPr>
+        <w:t xml:space="preserve"> </w:t>
+      </w:r>
+      <w:proofErr w:type="spellStart"/>
+      <w:r>
         <w:t>der</w:t>
       </w:r>
       <w:proofErr w:type="spellEnd"/>
       <w:r>
-        <w:rPr>
-          <w:highlight w:val="yellow"/>
-        </w:rPr>
-        <w:t xml:space="preserve"> </w:t>
-      </w:r>
-      <w:proofErr w:type="spellStart"/>
-      <w:r>
-        <w:rPr>
-          <w:highlight w:val="yellow"/>
-        </w:rPr>
+        <w:t xml:space="preserve"> </w:t>
+      </w:r>
+      <w:proofErr w:type="spellStart"/>
+      <w:r>
         <w:t>Titel</w:t>
       </w:r>
       <w:proofErr w:type="spellEnd"/>
       <w:r>
-        <w:rPr>
-          <w:highlight w:val="yellow"/>
-        </w:rPr>
         <w:t xml:space="preserve">, </w:t>
       </w:r>
       <w:proofErr w:type="spellStart"/>
       <w:r>
-        <w:rPr>
-          <w:highlight w:val="yellow"/>
-        </w:rPr>
         <w:t>ein</w:t>
       </w:r>
       <w:proofErr w:type="spellEnd"/>
       <w:r>
-        <w:rPr>
-          <w:highlight w:val="yellow"/>
-        </w:rPr>
-        <w:t xml:space="preserve"> </w:t>
-      </w:r>
-      <w:proofErr w:type="spellStart"/>
-      <w:r>
-        <w:rPr>
-          <w:highlight w:val="yellow"/>
-        </w:rPr>
+        <w:t xml:space="preserve"> </w:t>
+      </w:r>
+      <w:proofErr w:type="spellStart"/>
+      <w:r>
         <w:t>Fälligkeitsdatum</w:t>
       </w:r>
       <w:proofErr w:type="spellEnd"/>
       <w:r>
-        <w:rPr>
-          <w:highlight w:val="yellow"/>
-        </w:rPr>
-        <w:t xml:space="preserve"> </w:t>
-      </w:r>
-      <w:proofErr w:type="spellStart"/>
-      <w:r>
-        <w:rPr>
-          <w:highlight w:val="yellow"/>
-        </w:rPr>
+        <w:t xml:space="preserve"> </w:t>
+      </w:r>
+      <w:proofErr w:type="spellStart"/>
+      <w:r>
         <w:t>und</w:t>
       </w:r>
       <w:proofErr w:type="spellEnd"/>
       <w:r>
-        <w:rPr>
-          <w:highlight w:val="yellow"/>
-        </w:rPr>
-        <w:t xml:space="preserve"> </w:t>
-      </w:r>
-      <w:proofErr w:type="spellStart"/>
-      <w:r>
-        <w:rPr>
-          <w:highlight w:val="yellow"/>
-        </w:rPr>
+        <w:t xml:space="preserve"> </w:t>
+      </w:r>
+      <w:proofErr w:type="spellStart"/>
+      <w:r>
         <w:t>eine</w:t>
       </w:r>
       <w:proofErr w:type="spellEnd"/>
       <w:r>
-        <w:rPr>
-          <w:highlight w:val="yellow"/>
-        </w:rPr>
-        <w:t xml:space="preserve"> </w:t>
-      </w:r>
-      <w:proofErr w:type="spellStart"/>
-      <w:r>
-        <w:rPr>
-          <w:highlight w:val="yellow"/>
-        </w:rPr>
+        <w:t xml:space="preserve"> </w:t>
+      </w:r>
+      <w:proofErr w:type="spellStart"/>
+      <w:r>
         <w:t>Kategorie</w:t>
       </w:r>
       <w:proofErr w:type="spellEnd"/>
       <w:r>
-        <w:rPr>
-          <w:highlight w:val="yellow"/>
-        </w:rPr>
-        <w:t xml:space="preserve"> </w:t>
-      </w:r>
-      <w:proofErr w:type="spellStart"/>
-      <w:r>
-        <w:rPr>
-          <w:highlight w:val="yellow"/>
-        </w:rPr>
+        <w:t xml:space="preserve"> </w:t>
+      </w:r>
+      <w:proofErr w:type="spellStart"/>
+      <w:r>
         <w:t>definiert</w:t>
       </w:r>
       <w:proofErr w:type="spellEnd"/>
       <w:r>
-        <w:rPr>
-          <w:highlight w:val="yellow"/>
-        </w:rPr>
-        <w:t xml:space="preserve"> </w:t>
-      </w:r>
-      <w:proofErr w:type="spellStart"/>
-      <w:r>
-        <w:rPr>
-          <w:highlight w:val="yellow"/>
-        </w:rPr>
+        <w:t xml:space="preserve"> </w:t>
+      </w:r>
+      <w:proofErr w:type="spellStart"/>
+      <w:r>
         <w:t>werden</w:t>
       </w:r>
       <w:proofErr w:type="spellEnd"/>
       <w:r>
-        <w:rPr>
-          <w:highlight w:val="yellow"/>
-        </w:rPr>
         <w:t xml:space="preserve">, </w:t>
       </w:r>
       <w:proofErr w:type="spellStart"/>
       <w:r>
-        <w:rPr>
-          <w:highlight w:val="yellow"/>
-        </w:rPr>
         <w:t>um</w:t>
       </w:r>
       <w:proofErr w:type="spellEnd"/>
       <w:r>
-        <w:rPr>
-          <w:highlight w:val="yellow"/>
-        </w:rPr>
-        <w:t xml:space="preserve"> </w:t>
-      </w:r>
-      <w:proofErr w:type="spellStart"/>
-      <w:r>
-        <w:rPr>
-          <w:highlight w:val="yellow"/>
-        </w:rPr>
+        <w:t xml:space="preserve"> </w:t>
+      </w:r>
+      <w:proofErr w:type="spellStart"/>
+      <w:r>
         <w:t>einen</w:t>
       </w:r>
       <w:proofErr w:type="spellEnd"/>
       <w:r>
-        <w:rPr>
-          <w:highlight w:val="yellow"/>
-        </w:rPr>
-        <w:t xml:space="preserve"> </w:t>
-      </w:r>
-      <w:proofErr w:type="spellStart"/>
-      <w:r>
-        <w:rPr>
-          <w:highlight w:val="yellow"/>
-        </w:rPr>
+        <w:t xml:space="preserve"> </w:t>
+      </w:r>
+      <w:proofErr w:type="spellStart"/>
+      <w:r>
         <w:t>Task</w:t>
       </w:r>
       <w:proofErr w:type="spellEnd"/>
       <w:r>
-        <w:rPr>
-          <w:highlight w:val="yellow"/>
-        </w:rPr>
-        <w:t xml:space="preserve"> </w:t>
-      </w:r>
-      <w:proofErr w:type="spellStart"/>
-      <w:r>
-        <w:rPr>
-          <w:highlight w:val="yellow"/>
-        </w:rPr>
+        <w:t xml:space="preserve"> </w:t>
+      </w:r>
+      <w:proofErr w:type="spellStart"/>
+      <w:r>
         <w:t>speichern</w:t>
       </w:r>
       <w:proofErr w:type="spellEnd"/>
       <w:r>
-        <w:rPr>
-          <w:highlight w:val="yellow"/>
-        </w:rPr>
-        <w:t xml:space="preserve"> </w:t>
-      </w:r>
-      <w:proofErr w:type="spellStart"/>
-      <w:r>
-        <w:rPr>
-          <w:highlight w:val="yellow"/>
-        </w:rPr>
+        <w:t xml:space="preserve"> </w:t>
+      </w:r>
+      <w:proofErr w:type="spellStart"/>
+      <w:r>
         <w:t>zu</w:t>
       </w:r>
       <w:proofErr w:type="spellEnd"/>
       <w:r>
-        <w:rPr>
-          <w:highlight w:val="yellow"/>
-        </w:rPr>
-        <w:t xml:space="preserve"> </w:t>
-      </w:r>
-      <w:proofErr w:type="spellStart"/>
-      <w:r>
-        <w:rPr>
-          <w:highlight w:val="yellow"/>
-        </w:rPr>
+        <w:t xml:space="preserve"> </w:t>
+      </w:r>
+      <w:proofErr w:type="spellStart"/>
+      <w:r>
         <w:t>können</w:t>
       </w:r>
       <w:proofErr w:type="spellEnd"/>
       <w:r>
-        <w:rPr>
-          <w:highlight w:val="yellow"/>
-        </w:rPr>
         <w:t xml:space="preserve">. </w:t>
       </w:r>
     </w:p>
@@ -16271,471 +16004,270 @@
           <w:numId w:val="21"/>
         </w:numPr>
         <w:spacing w:after="0"/>
-        <w:rPr>
-          <w:highlight w:val="yellow"/>
-        </w:rPr>
-      </w:pPr>
-      <w:proofErr w:type="spellStart"/>
-      <w:r>
-        <w:rPr>
-          <w:highlight w:val="yellow"/>
-        </w:rPr>
+      </w:pPr>
+      <w:proofErr w:type="spellStart"/>
+      <w:r>
         <w:lastRenderedPageBreak/>
         <w:t>Bei</w:t>
       </w:r>
       <w:proofErr w:type="spellEnd"/>
       <w:r>
-        <w:rPr>
-          <w:highlight w:val="yellow"/>
-        </w:rPr>
-        <w:t xml:space="preserve"> </w:t>
-      </w:r>
-      <w:proofErr w:type="spellStart"/>
-      <w:r>
-        <w:rPr>
-          <w:highlight w:val="yellow"/>
-        </w:rPr>
+        <w:t xml:space="preserve"> </w:t>
+      </w:r>
+      <w:proofErr w:type="spellStart"/>
+      <w:r>
         <w:t>Fokus</w:t>
       </w:r>
       <w:proofErr w:type="spellEnd"/>
       <w:r>
-        <w:rPr>
-          <w:highlight w:val="yellow"/>
-        </w:rPr>
-        <w:t xml:space="preserve"> </w:t>
-      </w:r>
-      <w:proofErr w:type="spellStart"/>
-      <w:r>
-        <w:rPr>
-          <w:highlight w:val="yellow"/>
-        </w:rPr>
+        <w:t xml:space="preserve"> </w:t>
+      </w:r>
+      <w:proofErr w:type="spellStart"/>
+      <w:r>
         <w:t>auf</w:t>
       </w:r>
       <w:proofErr w:type="spellEnd"/>
       <w:r>
-        <w:rPr>
-          <w:highlight w:val="yellow"/>
-        </w:rPr>
-        <w:t xml:space="preserve"> </w:t>
-      </w:r>
-      <w:proofErr w:type="spellStart"/>
-      <w:r>
-        <w:rPr>
-          <w:highlight w:val="yellow"/>
-        </w:rPr>
+        <w:t xml:space="preserve"> </w:t>
+      </w:r>
+      <w:proofErr w:type="spellStart"/>
+      <w:r>
         <w:t>dem</w:t>
       </w:r>
       <w:proofErr w:type="spellEnd"/>
       <w:r>
-        <w:rPr>
-          <w:highlight w:val="yellow"/>
-        </w:rPr>
-        <w:t xml:space="preserve"> </w:t>
-      </w:r>
-      <w:proofErr w:type="spellStart"/>
-      <w:r>
-        <w:rPr>
-          <w:highlight w:val="yellow"/>
-        </w:rPr>
+        <w:t xml:space="preserve"> </w:t>
+      </w:r>
+      <w:proofErr w:type="spellStart"/>
+      <w:r>
         <w:t>Subtaskfeld</w:t>
       </w:r>
       <w:proofErr w:type="spellEnd"/>
       <w:r>
-        <w:rPr>
-          <w:highlight w:val="yellow"/>
-        </w:rPr>
-        <w:t xml:space="preserve"> </w:t>
-      </w:r>
-      <w:proofErr w:type="spellStart"/>
-      <w:r>
-        <w:rPr>
-          <w:highlight w:val="yellow"/>
-        </w:rPr>
+        <w:t xml:space="preserve"> </w:t>
+      </w:r>
+      <w:proofErr w:type="spellStart"/>
+      <w:r>
         <w:t>wird</w:t>
       </w:r>
       <w:proofErr w:type="spellEnd"/>
       <w:r>
-        <w:rPr>
-          <w:highlight w:val="yellow"/>
-        </w:rPr>
-        <w:t xml:space="preserve"> </w:t>
-      </w:r>
-      <w:proofErr w:type="spellStart"/>
-      <w:r>
-        <w:rPr>
-          <w:highlight w:val="yellow"/>
-        </w:rPr>
+        <w:t xml:space="preserve"> </w:t>
+      </w:r>
+      <w:proofErr w:type="spellStart"/>
+      <w:r>
         <w:t>durch</w:t>
       </w:r>
       <w:proofErr w:type="spellEnd"/>
       <w:r>
-        <w:rPr>
-          <w:highlight w:val="yellow"/>
-        </w:rPr>
-        <w:t xml:space="preserve"> </w:t>
-      </w:r>
-      <w:proofErr w:type="spellStart"/>
-      <w:r>
-        <w:rPr>
-          <w:highlight w:val="yellow"/>
-        </w:rPr>
+        <w:t xml:space="preserve"> </w:t>
+      </w:r>
+      <w:proofErr w:type="spellStart"/>
+      <w:r>
         <w:t>Drücken</w:t>
       </w:r>
       <w:proofErr w:type="spellEnd"/>
       <w:r>
-        <w:rPr>
-          <w:highlight w:val="yellow"/>
-        </w:rPr>
-        <w:t xml:space="preserve"> </w:t>
-      </w:r>
-      <w:proofErr w:type="spellStart"/>
-      <w:r>
-        <w:rPr>
-          <w:highlight w:val="yellow"/>
-        </w:rPr>
+        <w:t xml:space="preserve"> </w:t>
+      </w:r>
+      <w:proofErr w:type="spellStart"/>
+      <w:r>
         <w:t>der</w:t>
       </w:r>
       <w:proofErr w:type="spellEnd"/>
       <w:r>
-        <w:rPr>
-          <w:highlight w:val="yellow"/>
-        </w:rPr>
-        <w:t xml:space="preserve"> </w:t>
-      </w:r>
-      <w:proofErr w:type="spellStart"/>
-      <w:r>
-        <w:rPr>
-          <w:highlight w:val="yellow"/>
-        </w:rPr>
+        <w:t xml:space="preserve"> </w:t>
+      </w:r>
+      <w:proofErr w:type="spellStart"/>
+      <w:r>
         <w:t>Eingabetaste</w:t>
       </w:r>
       <w:proofErr w:type="spellEnd"/>
       <w:r>
-        <w:rPr>
-          <w:highlight w:val="yellow"/>
-        </w:rPr>
-        <w:t xml:space="preserve"> </w:t>
-      </w:r>
-      <w:proofErr w:type="spellStart"/>
-      <w:r>
-        <w:rPr>
-          <w:highlight w:val="yellow"/>
-        </w:rPr>
+        <w:t xml:space="preserve"> </w:t>
+      </w:r>
+      <w:proofErr w:type="spellStart"/>
+      <w:r>
         <w:t>oder</w:t>
       </w:r>
       <w:proofErr w:type="spellEnd"/>
       <w:r>
-        <w:rPr>
-          <w:highlight w:val="yellow"/>
-        </w:rPr>
-        <w:t xml:space="preserve"> </w:t>
-      </w:r>
-      <w:proofErr w:type="spellStart"/>
-      <w:r>
-        <w:rPr>
-          <w:highlight w:val="yellow"/>
-        </w:rPr>
+        <w:t xml:space="preserve"> </w:t>
+      </w:r>
+      <w:proofErr w:type="spellStart"/>
+      <w:r>
         <w:t>durch</w:t>
       </w:r>
       <w:proofErr w:type="spellEnd"/>
       <w:r>
-        <w:rPr>
-          <w:highlight w:val="yellow"/>
-        </w:rPr>
-        <w:t xml:space="preserve"> </w:t>
-      </w:r>
-      <w:proofErr w:type="spellStart"/>
-      <w:r>
-        <w:rPr>
-          <w:highlight w:val="yellow"/>
-        </w:rPr>
+        <w:t xml:space="preserve"> </w:t>
+      </w:r>
+      <w:proofErr w:type="spellStart"/>
+      <w:r>
         <w:t>Klicken</w:t>
       </w:r>
       <w:proofErr w:type="spellEnd"/>
       <w:r>
-        <w:rPr>
-          <w:highlight w:val="yellow"/>
-        </w:rPr>
         <w:t xml:space="preserve"> das </w:t>
       </w:r>
       <w:proofErr w:type="spellStart"/>
       <w:r>
-        <w:rPr>
-          <w:highlight w:val="yellow"/>
-        </w:rPr>
         <w:t>Häkchen</w:t>
       </w:r>
       <w:proofErr w:type="spellEnd"/>
       <w:r>
-        <w:rPr>
-          <w:highlight w:val="yellow"/>
-        </w:rPr>
         <w:t xml:space="preserve">-Symbol </w:t>
       </w:r>
       <w:proofErr w:type="spellStart"/>
       <w:r>
-        <w:rPr>
-          <w:highlight w:val="yellow"/>
-        </w:rPr>
         <w:t>der</w:t>
       </w:r>
       <w:proofErr w:type="spellEnd"/>
       <w:r>
-        <w:rPr>
-          <w:highlight w:val="yellow"/>
-        </w:rPr>
-        <w:t xml:space="preserve"> </w:t>
-      </w:r>
-      <w:proofErr w:type="spellStart"/>
-      <w:r>
-        <w:rPr>
-          <w:highlight w:val="yellow"/>
-        </w:rPr>
+        <w:t xml:space="preserve"> </w:t>
+      </w:r>
+      <w:proofErr w:type="spellStart"/>
+      <w:r>
         <w:t>eingegebene</w:t>
       </w:r>
       <w:proofErr w:type="spellEnd"/>
       <w:r>
-        <w:rPr>
-          <w:highlight w:val="yellow"/>
-        </w:rPr>
-        <w:t xml:space="preserve"> </w:t>
-      </w:r>
-      <w:proofErr w:type="spellStart"/>
-      <w:r>
-        <w:rPr>
-          <w:highlight w:val="yellow"/>
-        </w:rPr>
+        <w:t xml:space="preserve"> </w:t>
+      </w:r>
+      <w:proofErr w:type="spellStart"/>
+      <w:r>
         <w:t>Subtask</w:t>
       </w:r>
       <w:proofErr w:type="spellEnd"/>
       <w:r>
-        <w:rPr>
-          <w:highlight w:val="yellow"/>
-        </w:rPr>
-        <w:t xml:space="preserve"> </w:t>
-      </w:r>
-      <w:proofErr w:type="spellStart"/>
-      <w:r>
-        <w:rPr>
-          <w:highlight w:val="yellow"/>
-        </w:rPr>
+        <w:t xml:space="preserve"> </w:t>
+      </w:r>
+      <w:proofErr w:type="spellStart"/>
+      <w:r>
         <w:t>zur</w:t>
       </w:r>
       <w:proofErr w:type="spellEnd"/>
       <w:r>
-        <w:rPr>
-          <w:highlight w:val="yellow"/>
-        </w:rPr>
         <w:t xml:space="preserve"> Liste </w:t>
       </w:r>
       <w:proofErr w:type="spellStart"/>
       <w:r>
-        <w:rPr>
-          <w:highlight w:val="yellow"/>
-        </w:rPr>
         <w:t>der</w:t>
       </w:r>
       <w:proofErr w:type="spellEnd"/>
       <w:r>
-        <w:rPr>
-          <w:highlight w:val="yellow"/>
-        </w:rPr>
-        <w:t xml:space="preserve"> </w:t>
-      </w:r>
-      <w:proofErr w:type="spellStart"/>
-      <w:r>
-        <w:rPr>
-          <w:highlight w:val="yellow"/>
-        </w:rPr>
+        <w:t xml:space="preserve"> </w:t>
+      </w:r>
+      <w:proofErr w:type="spellStart"/>
+      <w:r>
         <w:t>Subtasks</w:t>
       </w:r>
       <w:proofErr w:type="spellEnd"/>
       <w:r>
-        <w:rPr>
-          <w:highlight w:val="yellow"/>
-        </w:rPr>
-        <w:t xml:space="preserve"> </w:t>
-      </w:r>
-      <w:proofErr w:type="spellStart"/>
-      <w:r>
-        <w:rPr>
-          <w:highlight w:val="yellow"/>
-        </w:rPr>
+        <w:t xml:space="preserve"> </w:t>
+      </w:r>
+      <w:proofErr w:type="spellStart"/>
+      <w:r>
         <w:t>für</w:t>
       </w:r>
       <w:proofErr w:type="spellEnd"/>
       <w:r>
-        <w:rPr>
-          <w:highlight w:val="yellow"/>
-        </w:rPr>
         <w:t xml:space="preserve"> diese </w:t>
       </w:r>
       <w:proofErr w:type="spellStart"/>
       <w:r>
-        <w:rPr>
-          <w:highlight w:val="yellow"/>
-        </w:rPr>
         <w:t>Hauptaufgabe</w:t>
       </w:r>
       <w:proofErr w:type="spellEnd"/>
       <w:r>
-        <w:rPr>
-          <w:highlight w:val="yellow"/>
-        </w:rPr>
-        <w:t xml:space="preserve"> </w:t>
-      </w:r>
-      <w:proofErr w:type="spellStart"/>
-      <w:r>
-        <w:rPr>
-          <w:highlight w:val="yellow"/>
-        </w:rPr>
+        <w:t xml:space="preserve"> </w:t>
+      </w:r>
+      <w:proofErr w:type="spellStart"/>
+      <w:r>
         <w:t>hinzugefügt</w:t>
       </w:r>
       <w:proofErr w:type="spellEnd"/>
       <w:r>
-        <w:rPr>
-          <w:highlight w:val="yellow"/>
-        </w:rPr>
         <w:t xml:space="preserve">. </w:t>
       </w:r>
       <w:proofErr w:type="spellStart"/>
       <w:r>
-        <w:rPr>
-          <w:highlight w:val="yellow"/>
-        </w:rPr>
         <w:t>Ein</w:t>
       </w:r>
       <w:proofErr w:type="spellEnd"/>
       <w:r>
-        <w:rPr>
-          <w:highlight w:val="yellow"/>
-        </w:rPr>
         <w:t xml:space="preserve"> "X"-Symbol </w:t>
       </w:r>
       <w:proofErr w:type="spellStart"/>
       <w:r>
-        <w:rPr>
-          <w:highlight w:val="yellow"/>
-        </w:rPr>
         <w:t>im</w:t>
       </w:r>
       <w:proofErr w:type="spellEnd"/>
       <w:r>
-        <w:rPr>
-          <w:highlight w:val="yellow"/>
-        </w:rPr>
-        <w:t xml:space="preserve"> </w:t>
-      </w:r>
-      <w:proofErr w:type="spellStart"/>
-      <w:r>
-        <w:rPr>
-          <w:highlight w:val="yellow"/>
-        </w:rPr>
+        <w:t xml:space="preserve"> </w:t>
+      </w:r>
+      <w:proofErr w:type="spellStart"/>
+      <w:r>
         <w:t>Eingabefeld</w:t>
       </w:r>
       <w:proofErr w:type="spellEnd"/>
       <w:r>
-        <w:rPr>
-          <w:highlight w:val="yellow"/>
-        </w:rPr>
-        <w:t xml:space="preserve"> </w:t>
-      </w:r>
-      <w:proofErr w:type="spellStart"/>
-      <w:r>
-        <w:rPr>
-          <w:highlight w:val="yellow"/>
-        </w:rPr>
+        <w:t xml:space="preserve"> </w:t>
+      </w:r>
+      <w:proofErr w:type="spellStart"/>
+      <w:r>
         <w:t>dient</w:t>
       </w:r>
       <w:proofErr w:type="spellEnd"/>
       <w:r>
-        <w:rPr>
-          <w:highlight w:val="yellow"/>
-        </w:rPr>
         <w:t xml:space="preserve"> zum </w:t>
       </w:r>
       <w:proofErr w:type="spellStart"/>
       <w:r>
-        <w:rPr>
-          <w:highlight w:val="yellow"/>
-        </w:rPr>
         <w:t>Zurücksetzen</w:t>
       </w:r>
       <w:proofErr w:type="spellEnd"/>
       <w:r>
-        <w:rPr>
-          <w:highlight w:val="yellow"/>
-        </w:rPr>
         <w:t xml:space="preserve"> des </w:t>
       </w:r>
       <w:proofErr w:type="spellStart"/>
       <w:r>
-        <w:rPr>
-          <w:highlight w:val="yellow"/>
-        </w:rPr>
         <w:t>Eingabefeldes</w:t>
       </w:r>
       <w:proofErr w:type="spellEnd"/>
       <w:r>
-        <w:rPr>
-          <w:highlight w:val="yellow"/>
-        </w:rPr>
         <w:t xml:space="preserve">, </w:t>
       </w:r>
       <w:proofErr w:type="spellStart"/>
       <w:r>
-        <w:rPr>
-          <w:highlight w:val="yellow"/>
-        </w:rPr>
         <w:t>ohne</w:t>
       </w:r>
       <w:proofErr w:type="spellEnd"/>
       <w:r>
-        <w:rPr>
-          <w:highlight w:val="yellow"/>
-        </w:rPr>
-        <w:t xml:space="preserve"> </w:t>
-      </w:r>
-      <w:proofErr w:type="spellStart"/>
-      <w:r>
-        <w:rPr>
-          <w:highlight w:val="yellow"/>
-        </w:rPr>
+        <w:t xml:space="preserve"> </w:t>
+      </w:r>
+      <w:proofErr w:type="spellStart"/>
+      <w:r>
         <w:t>einen</w:t>
       </w:r>
       <w:proofErr w:type="spellEnd"/>
       <w:r>
-        <w:rPr>
-          <w:highlight w:val="yellow"/>
-        </w:rPr>
-        <w:t xml:space="preserve"> </w:t>
-      </w:r>
-      <w:proofErr w:type="spellStart"/>
-      <w:r>
-        <w:rPr>
-          <w:highlight w:val="yellow"/>
-        </w:rPr>
+        <w:t xml:space="preserve"> </w:t>
+      </w:r>
+      <w:proofErr w:type="spellStart"/>
+      <w:r>
         <w:t>Subtask</w:t>
       </w:r>
       <w:proofErr w:type="spellEnd"/>
       <w:r>
-        <w:rPr>
-          <w:highlight w:val="yellow"/>
-        </w:rPr>
-        <w:t xml:space="preserve"> </w:t>
-      </w:r>
-      <w:proofErr w:type="spellStart"/>
-      <w:r>
-        <w:rPr>
-          <w:highlight w:val="yellow"/>
-        </w:rPr>
+        <w:t xml:space="preserve"> </w:t>
+      </w:r>
+      <w:proofErr w:type="spellStart"/>
+      <w:r>
         <w:t>hinzuzufügen</w:t>
       </w:r>
       <w:proofErr w:type="spellEnd"/>
       <w:r>
-        <w:rPr>
-          <w:highlight w:val="yellow"/>
-        </w:rPr>
         <w:t>.</w:t>
       </w:r>
     </w:p>
@@ -16746,246 +16278,141 @@
           <w:numId w:val="21"/>
         </w:numPr>
         <w:spacing w:after="0"/>
-        <w:rPr>
-          <w:highlight w:val="yellow"/>
-        </w:rPr>
-      </w:pPr>
-      <w:proofErr w:type="spellStart"/>
-      <w:r>
-        <w:rPr>
-          <w:highlight w:val="yellow"/>
-        </w:rPr>
+      </w:pPr>
+      <w:proofErr w:type="spellStart"/>
+      <w:r>
         <w:t>Nach</w:t>
       </w:r>
       <w:proofErr w:type="spellEnd"/>
       <w:r>
-        <w:rPr>
-          <w:highlight w:val="yellow"/>
-        </w:rPr>
-        <w:t xml:space="preserve"> </w:t>
-      </w:r>
-      <w:proofErr w:type="spellStart"/>
-      <w:r>
-        <w:rPr>
-          <w:highlight w:val="yellow"/>
-        </w:rPr>
+        <w:t xml:space="preserve"> </w:t>
+      </w:r>
+      <w:proofErr w:type="spellStart"/>
+      <w:r>
         <w:t>dem</w:t>
       </w:r>
       <w:proofErr w:type="spellEnd"/>
       <w:r>
-        <w:rPr>
-          <w:highlight w:val="yellow"/>
-        </w:rPr>
-        <w:t xml:space="preserve"> </w:t>
-      </w:r>
-      <w:proofErr w:type="spellStart"/>
-      <w:r>
-        <w:rPr>
-          <w:highlight w:val="yellow"/>
-        </w:rPr>
+        <w:t xml:space="preserve"> </w:t>
+      </w:r>
+      <w:proofErr w:type="spellStart"/>
+      <w:r>
         <w:t>Hinzufügen</w:t>
       </w:r>
       <w:proofErr w:type="spellEnd"/>
       <w:r>
-        <w:rPr>
-          <w:highlight w:val="yellow"/>
-        </w:rPr>
-        <w:t xml:space="preserve"> </w:t>
-      </w:r>
-      <w:proofErr w:type="spellStart"/>
-      <w:r>
-        <w:rPr>
-          <w:highlight w:val="yellow"/>
-        </w:rPr>
+        <w:t xml:space="preserve"> </w:t>
+      </w:r>
+      <w:proofErr w:type="spellStart"/>
+      <w:r>
         <w:t>eines</w:t>
       </w:r>
       <w:proofErr w:type="spellEnd"/>
       <w:r>
-        <w:rPr>
-          <w:highlight w:val="yellow"/>
-        </w:rPr>
-        <w:t xml:space="preserve"> </w:t>
-      </w:r>
-      <w:proofErr w:type="spellStart"/>
-      <w:r>
-        <w:rPr>
-          <w:highlight w:val="yellow"/>
-        </w:rPr>
+        <w:t xml:space="preserve"> </w:t>
+      </w:r>
+      <w:proofErr w:type="spellStart"/>
+      <w:r>
         <w:t>Subtasks</w:t>
       </w:r>
       <w:proofErr w:type="spellEnd"/>
       <w:r>
-        <w:rPr>
-          <w:highlight w:val="yellow"/>
-        </w:rPr>
-        <w:t xml:space="preserve"> </w:t>
-      </w:r>
-      <w:proofErr w:type="spellStart"/>
-      <w:r>
-        <w:rPr>
-          <w:highlight w:val="yellow"/>
-        </w:rPr>
+        <w:t xml:space="preserve"> </w:t>
+      </w:r>
+      <w:proofErr w:type="spellStart"/>
+      <w:r>
         <w:t>wird</w:t>
       </w:r>
       <w:proofErr w:type="spellEnd"/>
       <w:r>
-        <w:rPr>
-          <w:highlight w:val="yellow"/>
-        </w:rPr>
         <w:t xml:space="preserve"> das </w:t>
       </w:r>
       <w:proofErr w:type="spellStart"/>
       <w:r>
-        <w:rPr>
-          <w:highlight w:val="yellow"/>
-        </w:rPr>
         <w:t>Eingabefeld</w:t>
       </w:r>
       <w:proofErr w:type="spellEnd"/>
       <w:r>
-        <w:rPr>
-          <w:highlight w:val="yellow"/>
-        </w:rPr>
-        <w:t xml:space="preserve"> </w:t>
-      </w:r>
-      <w:proofErr w:type="spellStart"/>
-      <w:r>
-        <w:rPr>
-          <w:highlight w:val="yellow"/>
-        </w:rPr>
+        <w:t xml:space="preserve"> </w:t>
+      </w:r>
+      <w:proofErr w:type="spellStart"/>
+      <w:r>
         <w:t>automatisch</w:t>
       </w:r>
       <w:proofErr w:type="spellEnd"/>
       <w:r>
-        <w:rPr>
-          <w:highlight w:val="yellow"/>
-        </w:rPr>
-        <w:t xml:space="preserve"> </w:t>
-      </w:r>
-      <w:proofErr w:type="spellStart"/>
-      <w:r>
-        <w:rPr>
-          <w:highlight w:val="yellow"/>
-        </w:rPr>
+        <w:t xml:space="preserve"> </w:t>
+      </w:r>
+      <w:proofErr w:type="spellStart"/>
+      <w:r>
         <w:t>geleert</w:t>
       </w:r>
       <w:proofErr w:type="spellEnd"/>
       <w:r>
-        <w:rPr>
-          <w:highlight w:val="yellow"/>
-        </w:rPr>
-        <w:t xml:space="preserve"> </w:t>
-      </w:r>
-      <w:proofErr w:type="spellStart"/>
-      <w:r>
-        <w:rPr>
-          <w:highlight w:val="yellow"/>
-        </w:rPr>
+        <w:t xml:space="preserve"> </w:t>
+      </w:r>
+      <w:proofErr w:type="spellStart"/>
+      <w:r>
         <w:t>und</w:t>
       </w:r>
       <w:proofErr w:type="spellEnd"/>
       <w:r>
-        <w:rPr>
-          <w:highlight w:val="yellow"/>
-        </w:rPr>
-        <w:t xml:space="preserve"> </w:t>
-      </w:r>
-      <w:proofErr w:type="spellStart"/>
-      <w:r>
-        <w:rPr>
-          <w:highlight w:val="yellow"/>
-        </w:rPr>
+        <w:t xml:space="preserve"> </w:t>
+      </w:r>
+      <w:proofErr w:type="spellStart"/>
+      <w:r>
         <w:t>steht</w:t>
       </w:r>
       <w:proofErr w:type="spellEnd"/>
       <w:r>
-        <w:rPr>
-          <w:highlight w:val="yellow"/>
-        </w:rPr>
-        <w:t xml:space="preserve"> </w:t>
-      </w:r>
-      <w:proofErr w:type="spellStart"/>
-      <w:r>
-        <w:rPr>
-          <w:highlight w:val="yellow"/>
-        </w:rPr>
+        <w:t xml:space="preserve"> </w:t>
+      </w:r>
+      <w:proofErr w:type="spellStart"/>
+      <w:r>
         <w:t>für</w:t>
       </w:r>
       <w:proofErr w:type="spellEnd"/>
       <w:r>
-        <w:rPr>
-          <w:highlight w:val="yellow"/>
-        </w:rPr>
         <w:t xml:space="preserve"> die </w:t>
       </w:r>
       <w:proofErr w:type="spellStart"/>
       <w:r>
-        <w:rPr>
-          <w:highlight w:val="yellow"/>
-        </w:rPr>
         <w:t>Eingabe</w:t>
       </w:r>
       <w:proofErr w:type="spellEnd"/>
       <w:r>
-        <w:rPr>
-          <w:highlight w:val="yellow"/>
-        </w:rPr>
-        <w:t xml:space="preserve"> </w:t>
-      </w:r>
-      <w:proofErr w:type="spellStart"/>
-      <w:r>
-        <w:rPr>
-          <w:highlight w:val="yellow"/>
-        </w:rPr>
+        <w:t xml:space="preserve"> </w:t>
+      </w:r>
+      <w:proofErr w:type="spellStart"/>
+      <w:r>
         <w:t>eines</w:t>
       </w:r>
       <w:proofErr w:type="spellEnd"/>
       <w:r>
-        <w:rPr>
-          <w:highlight w:val="yellow"/>
-        </w:rPr>
-        <w:t xml:space="preserve"> </w:t>
-      </w:r>
-      <w:proofErr w:type="spellStart"/>
-      <w:r>
-        <w:rPr>
-          <w:highlight w:val="yellow"/>
-        </w:rPr>
+        <w:t xml:space="preserve"> </w:t>
+      </w:r>
+      <w:proofErr w:type="spellStart"/>
+      <w:r>
         <w:t>weiteren</w:t>
       </w:r>
       <w:proofErr w:type="spellEnd"/>
       <w:r>
-        <w:rPr>
-          <w:highlight w:val="yellow"/>
-        </w:rPr>
-        <w:t xml:space="preserve"> </w:t>
-      </w:r>
-      <w:proofErr w:type="spellStart"/>
-      <w:r>
-        <w:rPr>
-          <w:highlight w:val="yellow"/>
-        </w:rPr>
+        <w:t xml:space="preserve"> </w:t>
+      </w:r>
+      <w:proofErr w:type="spellStart"/>
+      <w:r>
         <w:t>Subtasks</w:t>
       </w:r>
       <w:proofErr w:type="spellEnd"/>
       <w:r>
-        <w:rPr>
-          <w:highlight w:val="yellow"/>
-        </w:rPr>
-        <w:t xml:space="preserve"> </w:t>
-      </w:r>
-      <w:proofErr w:type="spellStart"/>
-      <w:r>
-        <w:rPr>
-          <w:highlight w:val="yellow"/>
-        </w:rPr>
+        <w:t xml:space="preserve"> </w:t>
+      </w:r>
+      <w:proofErr w:type="spellStart"/>
+      <w:r>
         <w:t>bereit</w:t>
       </w:r>
       <w:proofErr w:type="spellEnd"/>
       <w:r>
-        <w:rPr>
-          <w:highlight w:val="yellow"/>
-        </w:rPr>
         <w:t>.</w:t>
       </w:r>
     </w:p>
@@ -24690,16 +24117,8 @@
             <w:rPr>
               <w:color w:val="124658"/>
             </w:rPr>
-            <w:t xml:space="preserve"> - </w:t>
+            <w:t xml:space="preserve"> - Join</w:t>
           </w:r>
-          <w:proofErr w:type="spellStart"/>
-          <w:r>
-            <w:rPr>
-              <w:color w:val="124658"/>
-            </w:rPr>
-            <w:t>Join</w:t>
-          </w:r>
-          <w:proofErr w:type="spellEnd"/>
         </w:p>
       </w:tc>
       <w:tc>

</xml_diff>

<commit_message>
added template file for add task and ccleaned add task js files
</commit_message>
<xml_diff>
--- a/Join Checkliste.docx
+++ b/Join Checkliste.docx
@@ -16423,204 +16423,117 @@
           <w:numId w:val="21"/>
         </w:numPr>
         <w:spacing w:after="0"/>
-        <w:rPr>
-          <w:highlight w:val="yellow"/>
-        </w:rPr>
-      </w:pPr>
-      <w:proofErr w:type="spellStart"/>
-      <w:r>
-        <w:rPr>
-          <w:highlight w:val="yellow"/>
-        </w:rPr>
+      </w:pPr>
+      <w:proofErr w:type="spellStart"/>
+      <w:r>
         <w:t>Beim</w:t>
       </w:r>
       <w:proofErr w:type="spellEnd"/>
       <w:r>
-        <w:rPr>
-          <w:highlight w:val="yellow"/>
-        </w:rPr>
-        <w:t xml:space="preserve"> </w:t>
-      </w:r>
-      <w:proofErr w:type="spellStart"/>
-      <w:r>
-        <w:rPr>
-          <w:highlight w:val="yellow"/>
-        </w:rPr>
+        <w:t xml:space="preserve"> </w:t>
+      </w:r>
+      <w:proofErr w:type="spellStart"/>
+      <w:r>
         <w:t>Überfahren</w:t>
       </w:r>
       <w:proofErr w:type="spellEnd"/>
       <w:r>
-        <w:rPr>
-          <w:highlight w:val="yellow"/>
-        </w:rPr>
         <w:t xml:space="preserve"> (</w:t>
       </w:r>
       <w:proofErr w:type="spellStart"/>
       <w:r>
-        <w:rPr>
-          <w:highlight w:val="yellow"/>
-        </w:rPr>
         <w:t>Hover</w:t>
       </w:r>
       <w:proofErr w:type="spellEnd"/>
       <w:r>
-        <w:rPr>
-          <w:highlight w:val="yellow"/>
-        </w:rPr>
         <w:t xml:space="preserve">) </w:t>
       </w:r>
       <w:proofErr w:type="spellStart"/>
       <w:r>
-        <w:rPr>
-          <w:highlight w:val="yellow"/>
-        </w:rPr>
         <w:t>eines</w:t>
       </w:r>
       <w:proofErr w:type="spellEnd"/>
       <w:r>
-        <w:rPr>
-          <w:highlight w:val="yellow"/>
-        </w:rPr>
-        <w:t xml:space="preserve"> </w:t>
-      </w:r>
-      <w:proofErr w:type="spellStart"/>
-      <w:r>
-        <w:rPr>
-          <w:highlight w:val="yellow"/>
-        </w:rPr>
+        <w:t xml:space="preserve"> </w:t>
+      </w:r>
+      <w:proofErr w:type="spellStart"/>
+      <w:r>
         <w:t>Subtasks</w:t>
       </w:r>
       <w:proofErr w:type="spellEnd"/>
       <w:r>
-        <w:rPr>
-          <w:highlight w:val="yellow"/>
-        </w:rPr>
-        <w:t xml:space="preserve"> </w:t>
-      </w:r>
-      <w:proofErr w:type="spellStart"/>
-      <w:r>
-        <w:rPr>
-          <w:highlight w:val="yellow"/>
-        </w:rPr>
+        <w:t xml:space="preserve"> </w:t>
+      </w:r>
+      <w:proofErr w:type="spellStart"/>
+      <w:r>
         <w:t>mit</w:t>
       </w:r>
       <w:proofErr w:type="spellEnd"/>
       <w:r>
-        <w:rPr>
-          <w:highlight w:val="yellow"/>
-        </w:rPr>
-        <w:t xml:space="preserve"> </w:t>
-      </w:r>
-      <w:proofErr w:type="spellStart"/>
-      <w:r>
-        <w:rPr>
-          <w:highlight w:val="yellow"/>
-        </w:rPr>
+        <w:t xml:space="preserve"> </w:t>
+      </w:r>
+      <w:proofErr w:type="spellStart"/>
+      <w:r>
         <w:t>der</w:t>
       </w:r>
       <w:proofErr w:type="spellEnd"/>
       <w:r>
-        <w:rPr>
-          <w:highlight w:val="yellow"/>
-        </w:rPr>
         <w:t xml:space="preserve"> Maus </w:t>
       </w:r>
       <w:proofErr w:type="spellStart"/>
       <w:r>
-        <w:rPr>
-          <w:highlight w:val="yellow"/>
-        </w:rPr>
         <w:t>werden</w:t>
       </w:r>
       <w:proofErr w:type="spellEnd"/>
       <w:r>
-        <w:rPr>
-          <w:highlight w:val="yellow"/>
-        </w:rPr>
-        <w:t xml:space="preserve"> </w:t>
-      </w:r>
-      <w:proofErr w:type="spellStart"/>
-      <w:r>
-        <w:rPr>
-          <w:highlight w:val="yellow"/>
-        </w:rPr>
+        <w:t xml:space="preserve"> </w:t>
+      </w:r>
+      <w:proofErr w:type="spellStart"/>
+      <w:r>
         <w:t>ein</w:t>
       </w:r>
       <w:proofErr w:type="spellEnd"/>
       <w:r>
-        <w:rPr>
-          <w:highlight w:val="yellow"/>
-        </w:rPr>
-        <w:t xml:space="preserve"> </w:t>
-      </w:r>
-      <w:proofErr w:type="spellStart"/>
-      <w:r>
-        <w:rPr>
-          <w:highlight w:val="yellow"/>
-        </w:rPr>
+        <w:t xml:space="preserve"> </w:t>
+      </w:r>
+      <w:proofErr w:type="spellStart"/>
+      <w:r>
         <w:t>Stift-Icon</w:t>
       </w:r>
       <w:proofErr w:type="spellEnd"/>
       <w:r>
-        <w:rPr>
-          <w:highlight w:val="yellow"/>
-        </w:rPr>
-        <w:t xml:space="preserve"> </w:t>
-      </w:r>
-      <w:proofErr w:type="spellStart"/>
-      <w:r>
-        <w:rPr>
-          <w:highlight w:val="yellow"/>
-        </w:rPr>
+        <w:t xml:space="preserve"> </w:t>
+      </w:r>
+      <w:proofErr w:type="spellStart"/>
+      <w:r>
         <w:t>und</w:t>
       </w:r>
       <w:proofErr w:type="spellEnd"/>
       <w:r>
-        <w:rPr>
-          <w:highlight w:val="yellow"/>
-        </w:rPr>
-        <w:t xml:space="preserve"> </w:t>
-      </w:r>
-      <w:proofErr w:type="spellStart"/>
-      <w:r>
-        <w:rPr>
-          <w:highlight w:val="yellow"/>
-        </w:rPr>
+        <w:t xml:space="preserve"> </w:t>
+      </w:r>
+      <w:proofErr w:type="spellStart"/>
+      <w:r>
         <w:t>ein</w:t>
       </w:r>
       <w:proofErr w:type="spellEnd"/>
       <w:r>
-        <w:rPr>
-          <w:highlight w:val="yellow"/>
-        </w:rPr>
         <w:t xml:space="preserve"> "X"-</w:t>
       </w:r>
       <w:proofErr w:type="spellStart"/>
       <w:r>
-        <w:rPr>
-          <w:highlight w:val="yellow"/>
-        </w:rPr>
         <w:t>Icon</w:t>
       </w:r>
       <w:proofErr w:type="spellEnd"/>
       <w:r>
-        <w:rPr>
-          <w:highlight w:val="yellow"/>
-        </w:rPr>
-        <w:t xml:space="preserve"> </w:t>
-      </w:r>
-      <w:proofErr w:type="spellStart"/>
-      <w:r>
-        <w:rPr>
-          <w:highlight w:val="yellow"/>
-        </w:rPr>
+        <w:t xml:space="preserve"> </w:t>
+      </w:r>
+      <w:proofErr w:type="spellStart"/>
+      <w:r>
         <w:t>sichtbar</w:t>
       </w:r>
       <w:proofErr w:type="spellEnd"/>
       <w:r>
-        <w:rPr>
-          <w:highlight w:val="yellow"/>
-        </w:rPr>
         <w:t>.</w:t>
       </w:r>
     </w:p>
@@ -16631,140 +16544,80 @@
           <w:numId w:val="21"/>
         </w:numPr>
         <w:spacing w:after="0"/>
-        <w:rPr>
-          <w:highlight w:val="yellow"/>
-        </w:rPr>
-      </w:pPr>
-      <w:r>
-        <w:rPr>
-          <w:highlight w:val="yellow"/>
-        </w:rPr>
+      </w:pPr>
+      <w:r>
         <w:t xml:space="preserve">Das </w:t>
       </w:r>
       <w:proofErr w:type="spellStart"/>
       <w:r>
-        <w:rPr>
-          <w:highlight w:val="yellow"/>
-        </w:rPr>
         <w:t>Stift-Icon</w:t>
       </w:r>
       <w:proofErr w:type="spellEnd"/>
       <w:r>
-        <w:rPr>
-          <w:highlight w:val="yellow"/>
-        </w:rPr>
-        <w:t xml:space="preserve"> </w:t>
-      </w:r>
-      <w:proofErr w:type="spellStart"/>
-      <w:r>
-        <w:rPr>
-          <w:highlight w:val="yellow"/>
-        </w:rPr>
+        <w:t xml:space="preserve"> </w:t>
+      </w:r>
+      <w:proofErr w:type="spellStart"/>
+      <w:r>
         <w:t>ermöglicht</w:t>
       </w:r>
       <w:proofErr w:type="spellEnd"/>
       <w:r>
-        <w:rPr>
-          <w:highlight w:val="yellow"/>
-        </w:rPr>
         <w:t xml:space="preserve"> es den </w:t>
       </w:r>
       <w:proofErr w:type="spellStart"/>
       <w:r>
-        <w:rPr>
-          <w:highlight w:val="yellow"/>
-        </w:rPr>
         <w:t>Benutzern</w:t>
       </w:r>
       <w:proofErr w:type="spellEnd"/>
       <w:r>
-        <w:rPr>
-          <w:highlight w:val="yellow"/>
-        </w:rPr>
         <w:t xml:space="preserve">, den </w:t>
       </w:r>
       <w:proofErr w:type="spellStart"/>
       <w:r>
-        <w:rPr>
-          <w:highlight w:val="yellow"/>
-        </w:rPr>
         <w:t>Titel</w:t>
       </w:r>
       <w:proofErr w:type="spellEnd"/>
       <w:r>
-        <w:rPr>
-          <w:highlight w:val="yellow"/>
-        </w:rPr>
-        <w:t xml:space="preserve"> </w:t>
-      </w:r>
-      <w:proofErr w:type="spellStart"/>
-      <w:r>
-        <w:rPr>
-          <w:highlight w:val="yellow"/>
-        </w:rPr>
+        <w:t xml:space="preserve"> </w:t>
+      </w:r>
+      <w:proofErr w:type="spellStart"/>
+      <w:r>
         <w:t>eines</w:t>
       </w:r>
       <w:proofErr w:type="spellEnd"/>
       <w:r>
-        <w:rPr>
-          <w:highlight w:val="yellow"/>
-        </w:rPr>
-        <w:t xml:space="preserve"> </w:t>
-      </w:r>
-      <w:proofErr w:type="spellStart"/>
-      <w:r>
-        <w:rPr>
-          <w:highlight w:val="yellow"/>
-        </w:rPr>
+        <w:t xml:space="preserve"> </w:t>
+      </w:r>
+      <w:proofErr w:type="spellStart"/>
+      <w:r>
         <w:t>bestehenden</w:t>
       </w:r>
       <w:proofErr w:type="spellEnd"/>
       <w:r>
-        <w:rPr>
-          <w:highlight w:val="yellow"/>
-        </w:rPr>
-        <w:t xml:space="preserve"> </w:t>
-      </w:r>
-      <w:proofErr w:type="spellStart"/>
-      <w:r>
-        <w:rPr>
-          <w:highlight w:val="yellow"/>
-        </w:rPr>
+        <w:t xml:space="preserve"> </w:t>
+      </w:r>
+      <w:proofErr w:type="spellStart"/>
+      <w:r>
         <w:t>Subtasks</w:t>
       </w:r>
       <w:proofErr w:type="spellEnd"/>
       <w:r>
-        <w:rPr>
-          <w:highlight w:val="yellow"/>
-        </w:rPr>
-        <w:t xml:space="preserve"> </w:t>
-      </w:r>
-      <w:proofErr w:type="spellStart"/>
-      <w:r>
-        <w:rPr>
-          <w:highlight w:val="yellow"/>
-        </w:rPr>
+        <w:t xml:space="preserve"> </w:t>
+      </w:r>
+      <w:proofErr w:type="spellStart"/>
+      <w:r>
         <w:t>zu</w:t>
       </w:r>
       <w:proofErr w:type="spellEnd"/>
       <w:r>
-        <w:rPr>
-          <w:highlight w:val="yellow"/>
-        </w:rPr>
-        <w:t xml:space="preserve"> </w:t>
-      </w:r>
-      <w:proofErr w:type="spellStart"/>
-      <w:r>
-        <w:rPr>
-          <w:highlight w:val="yellow"/>
-        </w:rPr>
+        <w:t xml:space="preserve"> </w:t>
+      </w:r>
+      <w:proofErr w:type="spellStart"/>
+      <w:r>
         <w:t>bearbeiten</w:t>
       </w:r>
       <w:proofErr w:type="spellEnd"/>
       <w:r>
-        <w:rPr>
-          <w:highlight w:val="yellow"/>
-        </w:rPr>
         <w:t>.</w:t>
       </w:r>
     </w:p>
@@ -16774,126 +16627,72 @@
           <w:ilvl w:val="1"/>
           <w:numId w:val="21"/>
         </w:numPr>
-        <w:rPr>
-          <w:highlight w:val="yellow"/>
-        </w:rPr>
-      </w:pPr>
-      <w:r>
-        <w:rPr>
-          <w:highlight w:val="yellow"/>
-        </w:rPr>
+      </w:pPr>
+      <w:r>
         <w:t>Das "</w:t>
       </w:r>
       <w:proofErr w:type="spellStart"/>
       <w:r>
-        <w:rPr>
-          <w:highlight w:val="yellow"/>
-        </w:rPr>
         <w:t>Mülleimer</w:t>
       </w:r>
       <w:proofErr w:type="spellEnd"/>
       <w:r>
-        <w:rPr>
-          <w:highlight w:val="yellow"/>
-        </w:rPr>
         <w:t xml:space="preserve">"-Symbol </w:t>
       </w:r>
       <w:proofErr w:type="spellStart"/>
       <w:r>
-        <w:rPr>
-          <w:highlight w:val="yellow"/>
-        </w:rPr>
         <w:t>ermöglicht</w:t>
       </w:r>
       <w:proofErr w:type="spellEnd"/>
       <w:r>
-        <w:rPr>
-          <w:highlight w:val="yellow"/>
-        </w:rPr>
         <w:t xml:space="preserve"> es, </w:t>
       </w:r>
       <w:proofErr w:type="spellStart"/>
       <w:r>
-        <w:rPr>
-          <w:highlight w:val="yellow"/>
-        </w:rPr>
         <w:t>einen</w:t>
       </w:r>
       <w:proofErr w:type="spellEnd"/>
       <w:r>
-        <w:rPr>
-          <w:highlight w:val="yellow"/>
-        </w:rPr>
-        <w:t xml:space="preserve"> </w:t>
-      </w:r>
-      <w:proofErr w:type="spellStart"/>
-      <w:r>
-        <w:rPr>
-          <w:highlight w:val="yellow"/>
-        </w:rPr>
+        <w:t xml:space="preserve"> </w:t>
+      </w:r>
+      <w:proofErr w:type="spellStart"/>
+      <w:r>
         <w:t>bereits</w:t>
       </w:r>
       <w:proofErr w:type="spellEnd"/>
       <w:r>
-        <w:rPr>
-          <w:highlight w:val="yellow"/>
-        </w:rPr>
-        <w:t xml:space="preserve"> </w:t>
-      </w:r>
-      <w:proofErr w:type="spellStart"/>
-      <w:r>
-        <w:rPr>
-          <w:highlight w:val="yellow"/>
-        </w:rPr>
+        <w:t xml:space="preserve"> </w:t>
+      </w:r>
+      <w:proofErr w:type="spellStart"/>
+      <w:r>
         <w:t>hinzugefügten</w:t>
       </w:r>
       <w:proofErr w:type="spellEnd"/>
       <w:r>
-        <w:rPr>
-          <w:highlight w:val="yellow"/>
-        </w:rPr>
-        <w:t xml:space="preserve"> </w:t>
-      </w:r>
-      <w:proofErr w:type="spellStart"/>
-      <w:r>
-        <w:rPr>
-          <w:highlight w:val="yellow"/>
-        </w:rPr>
+        <w:t xml:space="preserve"> </w:t>
+      </w:r>
+      <w:proofErr w:type="spellStart"/>
+      <w:r>
         <w:t>Subtask</w:t>
       </w:r>
       <w:proofErr w:type="spellEnd"/>
       <w:r>
-        <w:rPr>
-          <w:highlight w:val="yellow"/>
-        </w:rPr>
-        <w:t xml:space="preserve"> </w:t>
-      </w:r>
-      <w:proofErr w:type="spellStart"/>
-      <w:r>
-        <w:rPr>
-          <w:highlight w:val="yellow"/>
-        </w:rPr>
+        <w:t xml:space="preserve"> </w:t>
+      </w:r>
+      <w:proofErr w:type="spellStart"/>
+      <w:r>
         <w:t>zu</w:t>
       </w:r>
       <w:proofErr w:type="spellEnd"/>
       <w:r>
-        <w:rPr>
-          <w:highlight w:val="yellow"/>
-        </w:rPr>
-        <w:t xml:space="preserve"> </w:t>
-      </w:r>
-      <w:proofErr w:type="spellStart"/>
-      <w:r>
-        <w:rPr>
-          <w:highlight w:val="yellow"/>
-        </w:rPr>
+        <w:t xml:space="preserve"> </w:t>
+      </w:r>
+      <w:proofErr w:type="spellStart"/>
+      <w:r>
         <w:t>löschen</w:t>
       </w:r>
       <w:proofErr w:type="spellEnd"/>
       <w:r>
-        <w:rPr>
-          <w:highlight w:val="yellow"/>
-        </w:rPr>
         <w:t>.</w:t>
       </w:r>
     </w:p>

</xml_diff>